<commit_message>
Enhance Pemeliharaan and KerangkaAcuan functionality by adding daftarSp2d relationship, updating data retrieval methods, and refining display logic in Nova resources.
</commit_message>
<xml_diff>
--- a/storage/app/public/templates/PK9c7nZ68UmuwNid1q5LtP9Jz981J1FwKr9YEcvE.docx
+++ b/storage/app/public/templates/PK9c7nZ68UmuwNid1q5LtP9Jz981J1FwKr9YEcvE.docx
@@ -255,10 +255,10 @@
       </w:tblPr>
       <w:tblGrid>
         <w:gridCol w:w="696"/>
-        <w:gridCol w:w="1886"/>
-        <w:gridCol w:w="3856"/>
-        <w:gridCol w:w="1821"/>
-        <w:gridCol w:w="1942"/>
+        <w:gridCol w:w="2608"/>
+        <w:gridCol w:w="3392"/>
+        <w:gridCol w:w="1734"/>
+        <w:gridCol w:w="1771"/>
       </w:tblGrid>
       <w:tr>
         <w:trPr>
@@ -580,7 +580,21 @@
                 <w:rFonts w:ascii="Bookman Old Style" w:hAnsi="Bookman Old Style"/>
                 <w:lang w:val="it-IT"/>
               </w:rPr>
-              <w:t>${tanggal}</w:t>
+              <w:t>${tanggal</w:t>
+            </w:r>
+            <w:r>
+              <w:rPr>
+                <w:rFonts w:ascii="Bookman Old Style" w:hAnsi="Bookman Old Style"/>
+                <w:lang w:val="it-IT"/>
+              </w:rPr>
+              <w:t>_pemeliharaan</w:t>
+            </w:r>
+            <w:r>
+              <w:rPr>
+                <w:rFonts w:ascii="Bookman Old Style" w:hAnsi="Bookman Old Style"/>
+                <w:lang w:val="it-IT"/>
+              </w:rPr>
+              <w:t>}</w:t>
             </w:r>
           </w:p>
         </w:tc>
@@ -772,7 +786,14 @@
                 <w:rFonts w:ascii="Bookman Old Style" w:hAnsi="Bookman Old Style"/>
                 <w:bCs/>
               </w:rPr>
-              <w:t>Pemegang</w:t>
+              <w:t>Pe</w:t>
+            </w:r>
+            <w:r>
+              <w:rPr>
+                <w:rFonts w:ascii="Bookman Old Style" w:hAnsi="Bookman Old Style"/>
+                <w:bCs/>
+              </w:rPr>
+              <w:t>ngelola</w:t>
             </w:r>
             <w:proofErr w:type="spellEnd"/>
             <w:r>
@@ -837,13 +858,15 @@
               </w:rPr>
               <w:t>${</w:t>
             </w:r>
+            <w:proofErr w:type="spellStart"/>
             <w:r>
               <w:rPr>
                 <w:rFonts w:ascii="Bookman Old Style" w:hAnsi="Bookman Old Style"/>
                 <w:lang w:val="it-IT"/>
               </w:rPr>
-              <w:t>nama</w:t>
+              <w:t>bmn</w:t>
             </w:r>
+            <w:proofErr w:type="spellEnd"/>
             <w:r>
               <w:rPr>
                 <w:rFonts w:ascii="Bookman Old Style" w:hAnsi="Bookman Old Style"/>
@@ -865,7 +888,30 @@
                 <w:rFonts w:ascii="Bookman Old Style" w:hAnsi="Bookman Old Style"/>
                 <w:lang w:val="it-IT"/>
               </w:rPr>
-              <w:t>NIP. ${nip}</w:t>
+              <w:t>NIP. ${</w:t>
+            </w:r>
+            <w:proofErr w:type="spellStart"/>
+            <w:r>
+              <w:rPr>
+                <w:rFonts w:ascii="Bookman Old Style" w:hAnsi="Bookman Old Style"/>
+                <w:lang w:val="it-IT"/>
+              </w:rPr>
+              <w:t>nip</w:t>
+            </w:r>
+            <w:r>
+              <w:rPr>
+                <w:rFonts w:ascii="Bookman Old Style" w:hAnsi="Bookman Old Style"/>
+                <w:lang w:val="it-IT"/>
+              </w:rPr>
+              <w:t>bmn</w:t>
+            </w:r>
+            <w:proofErr w:type="spellEnd"/>
+            <w:r>
+              <w:rPr>
+                <w:rFonts w:ascii="Bookman Old Style" w:hAnsi="Bookman Old Style"/>
+                <w:lang w:val="it-IT"/>
+              </w:rPr>
+              <w:t>}</w:t>
             </w:r>
           </w:p>
         </w:tc>
@@ -1170,7 +1216,29 @@
         <w:szCs w:val="18"/>
         <w:lang w:val="en-ID"/>
       </w:rPr>
-      <w:t xml:space="preserve">         Jalan Keramat </w:t>
+      <w:t xml:space="preserve">         Jalan </w:t>
+    </w:r>
+    <w:proofErr w:type="spellStart"/>
+    <w:r>
+      <w:rPr>
+        <w:rFonts w:ascii="Times New Roman" w:eastAsia="Times New Roman" w:hAnsi="Times New Roman"/>
+        <w:color w:val="000000"/>
+        <w:sz w:val="18"/>
+        <w:szCs w:val="18"/>
+        <w:lang w:val="en-ID"/>
+      </w:rPr>
+      <w:t>Keramat</w:t>
+    </w:r>
+    <w:proofErr w:type="spellEnd"/>
+    <w:r>
+      <w:rPr>
+        <w:rFonts w:ascii="Times New Roman" w:eastAsia="Times New Roman" w:hAnsi="Times New Roman"/>
+        <w:color w:val="000000"/>
+        <w:sz w:val="18"/>
+        <w:szCs w:val="18"/>
+        <w:lang w:val="en-ID"/>
+      </w:rPr>
+      <w:t xml:space="preserve"> </w:t>
     </w:r>
     <w:proofErr w:type="spellStart"/>
     <w:r>

</xml_diff>

<commit_message>
fix template karken bmn
</commit_message>
<xml_diff>
--- a/storage/app/public/templates/PK9c7nZ68UmuwNid1q5LtP9Jz981J1FwKr9YEcvE.docx
+++ b/storage/app/public/templates/PK9c7nZ68UmuwNid1q5LtP9Jz981J1FwKr9YEcvE.docx
@@ -923,12 +923,20 @@
         <w:autoSpaceDN w:val="0"/>
         <w:adjustRightInd w:val="0"/>
         <w:spacing w:after="0" w:line="240" w:lineRule="auto"/>
-        <w:ind w:left="454" w:hanging="454"/>
-        <w:jc w:val="center"/>
         <w:rPr>
           <w:rFonts w:asciiTheme="minorHAnsi" w:hAnsiTheme="minorHAnsi" w:cstheme="minorHAnsi"/>
+          <w:sz w:val="2"/>
+          <w:szCs w:val="2"/>
         </w:rPr>
       </w:pPr>
+      <w:r>
+        <w:rPr>
+          <w:rFonts w:asciiTheme="minorHAnsi" w:hAnsiTheme="minorHAnsi" w:cstheme="minorHAnsi"/>
+          <w:sz w:val="2"/>
+          <w:szCs w:val="2"/>
+        </w:rPr>
+        <w:br w:type="page"/>
+      </w:r>
     </w:p>
     <w:sectPr>
       <w:headerReference w:type="default" r:id="rId8"/>

</xml_diff>